<commit_message>
Update 01 cat dat sử dung git.docx
</commit_message>
<xml_diff>
--- a/Doc/C#/01 cat dat sử dung git.docx
+++ b/Doc/C#/01 cat dat sử dung git.docx
@@ -3,25 +3,104 @@
 <w:document xmlns:wpc="http://schemas.microsoft.com/office/word/2010/wordprocessingCanvas" xmlns:cx="http://schemas.microsoft.com/office/drawing/2014/chartex" xmlns:cx1="http://schemas.microsoft.com/office/drawing/2015/9/8/chartex" xmlns:cx2="http://schemas.microsoft.com/office/drawing/2015/10/21/chartex" xmlns:cx3="http://schemas.microsoft.com/office/drawing/2016/5/9/chartex" xmlns:cx4="http://schemas.microsoft.com/office/drawing/2016/5/10/chartex" xmlns:cx5="http://schemas.microsoft.com/office/drawing/2016/5/11/chartex" xmlns:cx6="http://schemas.microsoft.com/office/drawing/2016/5/12/chartex" xmlns:cx7="http://schemas.microsoft.com/office/drawing/2016/5/13/chartex" xmlns:cx8="http://schemas.microsoft.com/office/drawing/2016/5/14/chartex" xmlns:mc="http://schemas.openxmlformats.org/markup-compatibility/2006" xmlns:aink="http://schemas.microsoft.com/office/drawing/2016/ink" xmlns:am3d="http://schemas.microsoft.com/office/drawing/2017/model3d" xmlns:o="urn:schemas-microsoft-com:office:office" xmlns:r="http://schemas.openxmlformats.org/officeDocument/2006/relationships" xmlns:m="http://schemas.openxmlformats.org/officeDocument/2006/math" xmlns:v="urn:schemas-microsoft-com:vml" xmlns:wp14="http://schemas.microsoft.com/office/word/2010/wordprocessingDrawing" xmlns:wp="http://schemas.openxmlformats.org/drawingml/2006/wordprocessingDrawing" xmlns:w10="urn:schemas-microsoft-com:office:word" xmlns:w="http://schemas.openxmlformats.org/wordprocessingml/2006/main" xmlns:w14="http://schemas.microsoft.com/office/word/2010/wordml" xmlns:w15="http://schemas.microsoft.com/office/word/2012/wordml" xmlns:w16cex="http://schemas.microsoft.com/office/word/2018/wordml/cex" xmlns:w16cid="http://schemas.microsoft.com/office/word/2016/wordml/cid" xmlns:w16="http://schemas.microsoft.com/office/word/2018/wordml" xmlns:w16se="http://schemas.microsoft.com/office/word/2015/wordml/symex" xmlns:wpg="http://schemas.microsoft.com/office/word/2010/wordprocessingGroup" xmlns:wpi="http://schemas.microsoft.com/office/word/2010/wordprocessingInk" xmlns:wne="http://schemas.microsoft.com/office/word/2006/wordml" xmlns:wps="http://schemas.microsoft.com/office/word/2010/wordprocessingShape" mc:Ignorable="w14 w15 w16se w16cid w16 w16cex wp14">
   <w:body>
     <w:p>
+      <w:proofErr w:type="spellStart"/>
       <w:r>
         <w:t>C</w:t>
       </w:r>
       <w:r>
-        <w:t>ài đặt và sử dụng git</w:t>
-      </w:r>
-    </w:p>
-    <w:p>
-      <w:r>
-        <w:t>Giới Thiệu</w:t>
-      </w:r>
-    </w:p>
-    <w:p>
-      <w:r>
-        <w:t>Link tham khảo:</w:t>
+        <w:t>ài</w:t>
+      </w:r>
+      <w:proofErr w:type="spellEnd"/>
+      <w:r>
+        <w:t xml:space="preserve"> </w:t>
+      </w:r>
+      <w:proofErr w:type="spellStart"/>
+      <w:r>
+        <w:t>đặt</w:t>
+      </w:r>
+      <w:proofErr w:type="spellEnd"/>
+      <w:r>
+        <w:t xml:space="preserve"> </w:t>
+      </w:r>
+      <w:proofErr w:type="spellStart"/>
+      <w:r>
+        <w:t>và</w:t>
+      </w:r>
+      <w:proofErr w:type="spellEnd"/>
+      <w:r>
+        <w:t xml:space="preserve"> </w:t>
+      </w:r>
+      <w:proofErr w:type="spellStart"/>
+      <w:r>
+        <w:t>sử</w:t>
+      </w:r>
+      <w:proofErr w:type="spellEnd"/>
+      <w:r>
+        <w:t xml:space="preserve"> </w:t>
+      </w:r>
+      <w:proofErr w:type="spellStart"/>
+      <w:r>
+        <w:t>dụng</w:t>
+      </w:r>
+      <w:proofErr w:type="spellEnd"/>
+      <w:r>
+        <w:t xml:space="preserve"> git</w:t>
+      </w:r>
+    </w:p>
+    <w:p>
+      <w:proofErr w:type="spellStart"/>
+      <w:r>
+        <w:t>Giới</w:t>
+      </w:r>
+      <w:proofErr w:type="spellEnd"/>
+      <w:r>
+        <w:t xml:space="preserve"> </w:t>
+      </w:r>
+      <w:proofErr w:type="spellStart"/>
+      <w:r>
+        <w:t>Thiệu</w:t>
+      </w:r>
+      <w:proofErr w:type="spellEnd"/>
+    </w:p>
+    <w:p>
+      <w:r>
+        <w:t>Link Video</w:t>
       </w:r>
     </w:p>
     <w:p>
       <w:hyperlink r:id="rId4" w:history="1">
+        <w:r>
+          <w:rPr>
+            <w:rStyle w:val="Hyperlink"/>
+          </w:rPr>
+          <w:t>https://www.youtube.com/watch?v=VN2dO6vxg_s</w:t>
+        </w:r>
+      </w:hyperlink>
+    </w:p>
+    <w:p/>
+    <w:p>
+      <w:r>
+        <w:t xml:space="preserve">Link </w:t>
+      </w:r>
+      <w:proofErr w:type="spellStart"/>
+      <w:r>
+        <w:t>tham</w:t>
+      </w:r>
+      <w:proofErr w:type="spellEnd"/>
+      <w:r>
+        <w:t xml:space="preserve"> </w:t>
+      </w:r>
+      <w:proofErr w:type="spellStart"/>
+      <w:r>
+        <w:t>khảo</w:t>
+      </w:r>
+      <w:proofErr w:type="spellEnd"/>
+      <w:r>
+        <w:t>:</w:t>
+      </w:r>
+    </w:p>
+    <w:p>
+      <w:hyperlink r:id="rId5" w:history="1">
         <w:r>
           <w:rPr>
             <w:rStyle w:val="Hyperlink"/>
@@ -32,7 +111,7 @@
       <w:r>
         <w:t xml:space="preserve"> </w:t>
       </w:r>
-      <w:hyperlink r:id="rId5" w:history="1">
+      <w:hyperlink r:id="rId6" w:history="1">
         <w:r>
           <w:rPr>
             <w:rStyle w:val="Hyperlink"/>
@@ -42,15 +121,25 @@
       </w:hyperlink>
     </w:p>
     <w:p>
-      <w:r>
-        <w:t xml:space="preserve">Tài Git </w:t>
-      </w:r>
-    </w:p>
-    <w:p>
-      <w:r>
-        <w:t xml:space="preserve">Vào link </w:t>
-      </w:r>
-      <w:hyperlink r:id="rId6" w:history="1">
+      <w:proofErr w:type="spellStart"/>
+      <w:r>
+        <w:t>Tài</w:t>
+      </w:r>
+      <w:proofErr w:type="spellEnd"/>
+      <w:r>
+        <w:t xml:space="preserve"> Git </w:t>
+      </w:r>
+    </w:p>
+    <w:p>
+      <w:proofErr w:type="spellStart"/>
+      <w:r>
+        <w:t>Vào</w:t>
+      </w:r>
+      <w:proofErr w:type="spellEnd"/>
+      <w:r>
+        <w:t xml:space="preserve"> link </w:t>
+      </w:r>
+      <w:hyperlink r:id="rId7" w:history="1">
         <w:r>
           <w:rPr>
             <w:rStyle w:val="Hyperlink"/>
@@ -59,7 +148,23 @@
         </w:r>
       </w:hyperlink>
       <w:r>
-        <w:t xml:space="preserve"> để tải git </w:t>
+        <w:t xml:space="preserve"> </w:t>
+      </w:r>
+      <w:proofErr w:type="spellStart"/>
+      <w:r>
+        <w:t>để</w:t>
+      </w:r>
+      <w:proofErr w:type="spellEnd"/>
+      <w:r>
+        <w:t xml:space="preserve"> </w:t>
+      </w:r>
+      <w:proofErr w:type="spellStart"/>
+      <w:r>
+        <w:t>tải</w:t>
+      </w:r>
+      <w:proofErr w:type="spellEnd"/>
+      <w:r>
+        <w:t xml:space="preserve"> git </w:t>
       </w:r>
     </w:p>
     <w:p>
@@ -162,7 +267,7 @@
                     <pic:cNvPicPr/>
                   </pic:nvPicPr>
                   <pic:blipFill>
-                    <a:blip r:embed="rId7"/>
+                    <a:blip r:embed="rId8"/>
                     <a:stretch>
                       <a:fillRect/>
                     </a:stretch>
@@ -190,8 +295,38 @@
           <w:bCs/>
         </w:rPr>
       </w:pPr>
-      <w:r>
-        <w:t xml:space="preserve">Tải về ta có file : </w:t>
+      <w:proofErr w:type="spellStart"/>
+      <w:r>
+        <w:lastRenderedPageBreak/>
+        <w:t>Tải</w:t>
+      </w:r>
+      <w:proofErr w:type="spellEnd"/>
+      <w:r>
+        <w:t xml:space="preserve"> </w:t>
+      </w:r>
+      <w:proofErr w:type="spellStart"/>
+      <w:r>
+        <w:t>về</w:t>
+      </w:r>
+      <w:proofErr w:type="spellEnd"/>
+      <w:r>
+        <w:t xml:space="preserve"> ta </w:t>
+      </w:r>
+      <w:proofErr w:type="spellStart"/>
+      <w:r>
+        <w:t>có</w:t>
+      </w:r>
+      <w:proofErr w:type="spellEnd"/>
+      <w:r>
+        <w:t xml:space="preserve"> </w:t>
+      </w:r>
+      <w:proofErr w:type="gramStart"/>
+      <w:r>
+        <w:t>file :</w:t>
+      </w:r>
+      <w:proofErr w:type="gramEnd"/>
+      <w:r>
+        <w:t xml:space="preserve"> </w:t>
       </w:r>
       <w:r>
         <w:rPr>
@@ -208,8 +343,13 @@
           <w:bCs/>
         </w:rPr>
       </w:pPr>
-      <w:r>
-        <w:t>Chạy file “Git-2.26.2-64-bit.exe”</w:t>
+      <w:proofErr w:type="spellStart"/>
+      <w:r>
+        <w:t>Chạy</w:t>
+      </w:r>
+      <w:proofErr w:type="spellEnd"/>
+      <w:r>
+        <w:t xml:space="preserve"> file “Git-2.26.2-64-bit.exe”</w:t>
       </w:r>
       <w:r>
         <w:t xml:space="preserve">. </w:t>
@@ -223,19 +363,74 @@
           <w:bCs/>
         </w:rPr>
       </w:pPr>
-      <w:r>
-        <w:lastRenderedPageBreak/>
-        <w:t xml:space="preserve">Cài xong ta sử dung </w:t>
-      </w:r>
+      <w:proofErr w:type="spellStart"/>
+      <w:r>
+        <w:t>Cài</w:t>
+      </w:r>
+      <w:proofErr w:type="spellEnd"/>
+      <w:r>
+        <w:t xml:space="preserve"> </w:t>
+      </w:r>
+      <w:proofErr w:type="spellStart"/>
+      <w:r>
+        <w:t>xong</w:t>
+      </w:r>
+      <w:proofErr w:type="spellEnd"/>
+      <w:r>
+        <w:t xml:space="preserve"> ta </w:t>
+      </w:r>
+      <w:proofErr w:type="spellStart"/>
+      <w:r>
+        <w:t>sử</w:t>
+      </w:r>
+      <w:proofErr w:type="spellEnd"/>
+      <w:r>
+        <w:t xml:space="preserve"> dung </w:t>
+      </w:r>
+      <w:proofErr w:type="spellStart"/>
+      <w:proofErr w:type="gramStart"/>
       <w:r>
         <w:rPr>
           <w:b/>
           <w:bCs/>
         </w:rPr>
-        <w:t xml:space="preserve">cmd </w:t>
-      </w:r>
-      <w:r>
-        <w:t xml:space="preserve"> với câu lệnh : </w:t>
+        <w:t>cmd</w:t>
+      </w:r>
+      <w:proofErr w:type="spellEnd"/>
+      <w:r>
+        <w:rPr>
+          <w:b/>
+          <w:bCs/>
+        </w:rPr>
+        <w:t xml:space="preserve"> </w:t>
+      </w:r>
+      <w:r>
+        <w:t xml:space="preserve"> </w:t>
+      </w:r>
+      <w:proofErr w:type="spellStart"/>
+      <w:r>
+        <w:t>với</w:t>
+      </w:r>
+      <w:proofErr w:type="spellEnd"/>
+      <w:proofErr w:type="gramEnd"/>
+      <w:r>
+        <w:t xml:space="preserve"> </w:t>
+      </w:r>
+      <w:proofErr w:type="spellStart"/>
+      <w:r>
+        <w:t>câu</w:t>
+      </w:r>
+      <w:proofErr w:type="spellEnd"/>
+      <w:r>
+        <w:t xml:space="preserve"> </w:t>
+      </w:r>
+      <w:proofErr w:type="spellStart"/>
+      <w:r>
+        <w:t>lệnh</w:t>
+      </w:r>
+      <w:proofErr w:type="spellEnd"/>
+      <w:r>
+        <w:t xml:space="preserve"> : </w:t>
       </w:r>
       <w:r>
         <w:rPr>
@@ -280,7 +475,7 @@
                     <pic:cNvPicPr/>
                   </pic:nvPicPr>
                   <pic:blipFill>
-                    <a:blip r:embed="rId8"/>
+                    <a:blip r:embed="rId9"/>
                     <a:stretch>
                       <a:fillRect/>
                     </a:stretch>
@@ -302,13 +497,95 @@
       </w:r>
     </w:p>
     <w:p>
-      <w:r>
-        <w:t xml:space="preserve">Để tải dự án về: </w:t>
-      </w:r>
-    </w:p>
-    <w:p>
-      <w:r>
-        <w:t>Vào thư mục bạn muốn chứa code:</w:t>
+      <w:proofErr w:type="spellStart"/>
+      <w:r>
+        <w:t>Để</w:t>
+      </w:r>
+      <w:proofErr w:type="spellEnd"/>
+      <w:r>
+        <w:t xml:space="preserve"> </w:t>
+      </w:r>
+      <w:proofErr w:type="spellStart"/>
+      <w:r>
+        <w:t>tải</w:t>
+      </w:r>
+      <w:proofErr w:type="spellEnd"/>
+      <w:r>
+        <w:t xml:space="preserve"> </w:t>
+      </w:r>
+      <w:proofErr w:type="spellStart"/>
+      <w:r>
+        <w:t>dự</w:t>
+      </w:r>
+      <w:proofErr w:type="spellEnd"/>
+      <w:r>
+        <w:t xml:space="preserve"> </w:t>
+      </w:r>
+      <w:proofErr w:type="spellStart"/>
+      <w:r>
+        <w:t>án</w:t>
+      </w:r>
+      <w:proofErr w:type="spellEnd"/>
+      <w:r>
+        <w:t xml:space="preserve"> </w:t>
+      </w:r>
+      <w:proofErr w:type="spellStart"/>
+      <w:r>
+        <w:t>về</w:t>
+      </w:r>
+      <w:proofErr w:type="spellEnd"/>
+      <w:r>
+        <w:t xml:space="preserve">: </w:t>
+      </w:r>
+    </w:p>
+    <w:p>
+      <w:proofErr w:type="spellStart"/>
+      <w:r>
+        <w:t>Vào</w:t>
+      </w:r>
+      <w:proofErr w:type="spellEnd"/>
+      <w:r>
+        <w:t xml:space="preserve"> </w:t>
+      </w:r>
+      <w:proofErr w:type="spellStart"/>
+      <w:r>
+        <w:t>thư</w:t>
+      </w:r>
+      <w:proofErr w:type="spellEnd"/>
+      <w:r>
+        <w:t xml:space="preserve"> </w:t>
+      </w:r>
+      <w:proofErr w:type="spellStart"/>
+      <w:r>
+        <w:t>mục</w:t>
+      </w:r>
+      <w:proofErr w:type="spellEnd"/>
+      <w:r>
+        <w:t xml:space="preserve"> </w:t>
+      </w:r>
+      <w:proofErr w:type="spellStart"/>
+      <w:r>
+        <w:t>bạn</w:t>
+      </w:r>
+      <w:proofErr w:type="spellEnd"/>
+      <w:r>
+        <w:t xml:space="preserve"> </w:t>
+      </w:r>
+      <w:proofErr w:type="spellStart"/>
+      <w:r>
+        <w:t>muốn</w:t>
+      </w:r>
+      <w:proofErr w:type="spellEnd"/>
+      <w:r>
+        <w:t xml:space="preserve"> </w:t>
+      </w:r>
+      <w:proofErr w:type="spellStart"/>
+      <w:r>
+        <w:t>chứa</w:t>
+      </w:r>
+      <w:proofErr w:type="spellEnd"/>
+      <w:r>
+        <w:t xml:space="preserve"> code:</w:t>
       </w:r>
     </w:p>
     <w:p>
@@ -332,7 +609,7 @@
                     <pic:cNvPicPr/>
                   </pic:nvPicPr>
                   <pic:blipFill>
-                    <a:blip r:embed="rId9"/>
+                    <a:blip r:embed="rId10"/>
                     <a:stretch>
                       <a:fillRect/>
                     </a:stretch>
@@ -355,18 +632,60 @@
     </w:p>
     <w:p/>
     <w:p>
-      <w:r>
-        <w:t xml:space="preserve">Bật màn hình </w:t>
-      </w:r>
-      <w:r>
-        <w:t xml:space="preserve">powershell dùng lệnh </w:t>
+      <w:proofErr w:type="spellStart"/>
+      <w:r>
+        <w:t>Bật</w:t>
+      </w:r>
+      <w:proofErr w:type="spellEnd"/>
+      <w:r>
+        <w:t xml:space="preserve"> </w:t>
+      </w:r>
+      <w:proofErr w:type="spellStart"/>
+      <w:r>
+        <w:t>màn</w:t>
+      </w:r>
+      <w:proofErr w:type="spellEnd"/>
+      <w:r>
+        <w:t xml:space="preserve"> </w:t>
+      </w:r>
+      <w:proofErr w:type="spellStart"/>
+      <w:r>
+        <w:t>hình</w:t>
+      </w:r>
+      <w:proofErr w:type="spellEnd"/>
+      <w:r>
+        <w:t xml:space="preserve"> </w:t>
+      </w:r>
+      <w:proofErr w:type="spellStart"/>
+      <w:r>
+        <w:t>powershell</w:t>
+      </w:r>
+      <w:proofErr w:type="spellEnd"/>
+      <w:r>
+        <w:t xml:space="preserve"> </w:t>
+      </w:r>
+      <w:proofErr w:type="spellStart"/>
+      <w:r>
+        <w:t>dùng</w:t>
+      </w:r>
+      <w:proofErr w:type="spellEnd"/>
+      <w:r>
+        <w:t xml:space="preserve"> </w:t>
+      </w:r>
+      <w:proofErr w:type="spellStart"/>
+      <w:r>
+        <w:t>lệnh</w:t>
+      </w:r>
+      <w:proofErr w:type="spellEnd"/>
+      <w:r>
+        <w:t xml:space="preserve"> </w:t>
       </w:r>
     </w:p>
     <w:p>
       <w:r>
         <w:t xml:space="preserve">“git clone </w:t>
       </w:r>
-      <w:hyperlink r:id="rId10" w:history="1">
+      <w:hyperlink r:id="rId11" w:history="1">
         <w:r>
           <w:rPr>
             <w:rStyle w:val="Hyperlink"/>
@@ -379,9 +698,27 @@
       </w:r>
     </w:p>
     <w:p>
-      <w:r>
-        <w:t>Để tải code về</w:t>
-      </w:r>
+      <w:proofErr w:type="spellStart"/>
+      <w:r>
+        <w:t>Để</w:t>
+      </w:r>
+      <w:proofErr w:type="spellEnd"/>
+      <w:r>
+        <w:t xml:space="preserve"> </w:t>
+      </w:r>
+      <w:proofErr w:type="spellStart"/>
+      <w:r>
+        <w:t>tải</w:t>
+      </w:r>
+      <w:proofErr w:type="spellEnd"/>
+      <w:r>
+        <w:t xml:space="preserve"> code </w:t>
+      </w:r>
+      <w:proofErr w:type="spellStart"/>
+      <w:r>
+        <w:t>về</w:t>
+      </w:r>
+      <w:proofErr w:type="spellEnd"/>
     </w:p>
     <w:sectPr>
       <w:pgSz w:w="12240" w:h="15840"/>

</xml_diff>